<commit_message>
Finished tests for cut offs and filters
</commit_message>
<xml_diff>
--- a/Documents/CSC2002S_Assignment1_Report.docx
+++ b/Documents/CSC2002S_Assignment1_Report.docx
@@ -203,7 +203,6 @@
           <w:rFonts w:ascii="Consolas" w:hAnsi="Consolas" w:cs="Consolas"/>
         </w:rPr>
       </w:pPr>
-      <w:proofErr w:type="gramStart"/>
       <w:r>
         <w:rPr>
           <w:rFonts w:ascii="Consolas" w:hAnsi="Consolas" w:cs="Consolas"/>
@@ -211,7 +210,6 @@
         </w:rPr>
         <w:t>for</w:t>
       </w:r>
-      <w:proofErr w:type="gramEnd"/>
       <w:r>
         <w:rPr>
           <w:rFonts w:ascii="Consolas" w:hAnsi="Consolas" w:cs="Consolas"/>
@@ -245,33 +243,17 @@
         </w:rPr>
         <w:tab/>
       </w:r>
-      <w:proofErr w:type="gramStart"/>
       <w:r>
         <w:rPr>
           <w:rFonts w:ascii="Consolas" w:hAnsi="Consolas" w:cs="Consolas"/>
         </w:rPr>
         <w:t>element</w:t>
       </w:r>
-      <w:proofErr w:type="gramEnd"/>
       <w:r>
         <w:rPr>
           <w:rFonts w:ascii="Consolas" w:hAnsi="Consolas" w:cs="Consolas"/>
         </w:rPr>
-        <w:t xml:space="preserve"> = </w:t>
-      </w:r>
-      <w:proofErr w:type="spellStart"/>
-      <w:r>
-        <w:rPr>
-          <w:rFonts w:ascii="Consolas" w:hAnsi="Consolas" w:cs="Consolas"/>
-        </w:rPr>
-        <w:t>calculateMedianOf</w:t>
-      </w:r>
-      <w:proofErr w:type="spellEnd"/>
-      <w:r>
-        <w:rPr>
-          <w:rFonts w:ascii="Consolas" w:hAnsi="Consolas" w:cs="Consolas"/>
-        </w:rPr>
-        <w:t>(</w:t>
+        <w:t xml:space="preserve"> = calculateMedianOf(</w:t>
       </w:r>
       <w:r>
         <w:rPr>
@@ -419,21 +401,12 @@
       <w:r>
         <w:t xml:space="preserve">to give an </w:t>
       </w:r>
-      <w:proofErr w:type="gramStart"/>
       <w:r>
         <w:rPr>
           <w:b/>
           <w:i/>
         </w:rPr>
-        <w:t>O(</w:t>
-      </w:r>
-      <w:proofErr w:type="gramEnd"/>
-      <w:r>
-        <w:rPr>
-          <w:b/>
-          <w:i/>
-        </w:rPr>
-        <w:t>log(n))</w:t>
+        <w:t>O(log(n))</w:t>
       </w:r>
       <w:r>
         <w:t xml:space="preserve"> runtime</w:t>
@@ -529,6 +502,19 @@
       </w:r>
     </w:p>
     <w:p>
+      <w:pPr>
+        <w:pStyle w:val="ListParagraph"/>
+        <w:numPr>
+          <w:ilvl w:val="0"/>
+          <w:numId w:val="8"/>
+        </w:numPr>
+        <w:jc w:val="both"/>
+      </w:pPr>
+      <w:r>
+        <w:t>The programs’s performance should increase with increasing cut off size</w:t>
+      </w:r>
+    </w:p>
+    <w:p>
       <w:r>
         <w:br w:type="page"/>
       </w:r>
@@ -541,8 +527,6 @@
         <w:lastRenderedPageBreak/>
         <w:t>Methods</w:t>
       </w:r>
-      <w:bookmarkStart w:id="0" w:name="_GoBack"/>
-      <w:bookmarkEnd w:id="0"/>
     </w:p>
     <w:p/>
     <w:p>
@@ -604,13 +588,83 @@
       <w:r>
         <w:t>Test running speed with same cases as sequential</w:t>
       </w:r>
+    </w:p>
+    <w:p>
+      <w:r>
+        <w:t>1. Determine the best number of runs for a “warm up” run.</w:t>
+      </w:r>
+    </w:p>
+    <w:p/>
+    <w:p>
+      <w:r>
+        <w:t>2. Determine the</w:t>
+      </w:r>
+      <w:r>
+        <w:t xml:space="preserve"> most suitable (and worst) conditions to filter the data</w:t>
+      </w:r>
+    </w:p>
+    <w:p>
+      <w:r>
+        <w:t xml:space="preserve">The first thing I did was to investigate the best conditions for my program </w:t>
+      </w:r>
+      <w:r>
+        <w:t>to run. i.e:</w:t>
+      </w:r>
+    </w:p>
+    <w:p>
+      <w:pPr>
+        <w:pStyle w:val="ListParagraph"/>
+        <w:numPr>
+          <w:ilvl w:val="0"/>
+          <w:numId w:val="12"/>
+        </w:numPr>
+      </w:pPr>
+      <w:r>
+        <w:t>T</w:t>
+      </w:r>
+      <w:bookmarkStart w:id="0" w:name="_GoBack"/>
+      <w:bookmarkEnd w:id="0"/>
+      <w:r>
+        <w:t xml:space="preserve">he most suitable “SEQUENTIAL_CUTOFF” and </w:t>
+      </w:r>
+    </w:p>
+    <w:p>
+      <w:pPr>
+        <w:pStyle w:val="ListParagraph"/>
+        <w:numPr>
+          <w:ilvl w:val="0"/>
+          <w:numId w:val="12"/>
+        </w:numPr>
+      </w:pPr>
+      <w:r>
+        <w:t>The</w:t>
+      </w:r>
+      <w:r>
+        <w:t xml:space="preserve"> best “Filter size”. </w:t>
+      </w:r>
+    </w:p>
+    <w:p>
+      <w:r>
+        <w:t xml:space="preserve">Later in my tests and research, I want to compare the performance of both solutions in the best and worst conditions and assess whether the performance differs or not. </w:t>
+      </w:r>
+      <w:r>
+        <w:t>To do this, I created a Test class that runs tests for both (1) and (2)</w:t>
+      </w:r>
+      <w:r>
+        <w:t xml:space="preserve">. </w:t>
+      </w:r>
+      <w:r>
+        <w:t>For (1), I had the program run 10 sequential and parallel runs to “warm up” the program</w:t>
+      </w:r>
+    </w:p>
+    <w:p>
       <w:r>
         <w:br w:type="page"/>
       </w:r>
     </w:p>
-    <w:p>
-      <w:r>
-        <w:lastRenderedPageBreak/>
+    <w:p/>
+    <w:p>
+      <w:r>
         <w:t>Results and Discussions</w:t>
       </w:r>
     </w:p>
@@ -623,10 +677,7 @@
         </w:numPr>
       </w:pPr>
       <w:r>
-        <w:t>Compare the set of results (sequential vs parallel) using g</w:t>
-      </w:r>
-      <w:r>
-        <w:t>raphs and other relevant methods</w:t>
+        <w:t>Compare the set of results (sequential vs parallel) using graphs and other relevant methods</w:t>
       </w:r>
     </w:p>
     <w:p>
@@ -779,6 +830,119 @@
     </w:lvl>
   </w:abstractNum>
   <w:abstractNum w:abstractNumId="1" w15:restartNumberingAfterBreak="0">
+    <w:nsid w:val="1978590A"/>
+    <w:multiLevelType w:val="hybridMultilevel"/>
+    <w:tmpl w:val="0936DA12"/>
+    <w:lvl w:ilvl="0" w:tplc="08090001">
+      <w:start w:val="1"/>
+      <w:numFmt w:val="bullet"/>
+      <w:lvlText w:val=""/>
+      <w:lvlJc w:val="left"/>
+      <w:pPr>
+        <w:ind w:left="765" w:hanging="360"/>
+      </w:pPr>
+      <w:rPr>
+        <w:rFonts w:ascii="Symbol" w:hAnsi="Symbol" w:hint="default"/>
+      </w:rPr>
+    </w:lvl>
+    <w:lvl w:ilvl="1" w:tplc="08090003" w:tentative="1">
+      <w:start w:val="1"/>
+      <w:numFmt w:val="bullet"/>
+      <w:lvlText w:val="o"/>
+      <w:lvlJc w:val="left"/>
+      <w:pPr>
+        <w:ind w:left="1485" w:hanging="360"/>
+      </w:pPr>
+      <w:rPr>
+        <w:rFonts w:ascii="Courier New" w:hAnsi="Courier New" w:cs="Courier New" w:hint="default"/>
+      </w:rPr>
+    </w:lvl>
+    <w:lvl w:ilvl="2" w:tplc="08090005" w:tentative="1">
+      <w:start w:val="1"/>
+      <w:numFmt w:val="bullet"/>
+      <w:lvlText w:val=""/>
+      <w:lvlJc w:val="left"/>
+      <w:pPr>
+        <w:ind w:left="2205" w:hanging="360"/>
+      </w:pPr>
+      <w:rPr>
+        <w:rFonts w:ascii="Wingdings" w:hAnsi="Wingdings" w:hint="default"/>
+      </w:rPr>
+    </w:lvl>
+    <w:lvl w:ilvl="3" w:tplc="08090001" w:tentative="1">
+      <w:start w:val="1"/>
+      <w:numFmt w:val="bullet"/>
+      <w:lvlText w:val=""/>
+      <w:lvlJc w:val="left"/>
+      <w:pPr>
+        <w:ind w:left="2925" w:hanging="360"/>
+      </w:pPr>
+      <w:rPr>
+        <w:rFonts w:ascii="Symbol" w:hAnsi="Symbol" w:hint="default"/>
+      </w:rPr>
+    </w:lvl>
+    <w:lvl w:ilvl="4" w:tplc="08090003" w:tentative="1">
+      <w:start w:val="1"/>
+      <w:numFmt w:val="bullet"/>
+      <w:lvlText w:val="o"/>
+      <w:lvlJc w:val="left"/>
+      <w:pPr>
+        <w:ind w:left="3645" w:hanging="360"/>
+      </w:pPr>
+      <w:rPr>
+        <w:rFonts w:ascii="Courier New" w:hAnsi="Courier New" w:cs="Courier New" w:hint="default"/>
+      </w:rPr>
+    </w:lvl>
+    <w:lvl w:ilvl="5" w:tplc="08090005" w:tentative="1">
+      <w:start w:val="1"/>
+      <w:numFmt w:val="bullet"/>
+      <w:lvlText w:val=""/>
+      <w:lvlJc w:val="left"/>
+      <w:pPr>
+        <w:ind w:left="4365" w:hanging="360"/>
+      </w:pPr>
+      <w:rPr>
+        <w:rFonts w:ascii="Wingdings" w:hAnsi="Wingdings" w:hint="default"/>
+      </w:rPr>
+    </w:lvl>
+    <w:lvl w:ilvl="6" w:tplc="08090001" w:tentative="1">
+      <w:start w:val="1"/>
+      <w:numFmt w:val="bullet"/>
+      <w:lvlText w:val=""/>
+      <w:lvlJc w:val="left"/>
+      <w:pPr>
+        <w:ind w:left="5085" w:hanging="360"/>
+      </w:pPr>
+      <w:rPr>
+        <w:rFonts w:ascii="Symbol" w:hAnsi="Symbol" w:hint="default"/>
+      </w:rPr>
+    </w:lvl>
+    <w:lvl w:ilvl="7" w:tplc="08090003" w:tentative="1">
+      <w:start w:val="1"/>
+      <w:numFmt w:val="bullet"/>
+      <w:lvlText w:val="o"/>
+      <w:lvlJc w:val="left"/>
+      <w:pPr>
+        <w:ind w:left="5805" w:hanging="360"/>
+      </w:pPr>
+      <w:rPr>
+        <w:rFonts w:ascii="Courier New" w:hAnsi="Courier New" w:cs="Courier New" w:hint="default"/>
+      </w:rPr>
+    </w:lvl>
+    <w:lvl w:ilvl="8" w:tplc="08090005" w:tentative="1">
+      <w:start w:val="1"/>
+      <w:numFmt w:val="bullet"/>
+      <w:lvlText w:val=""/>
+      <w:lvlJc w:val="left"/>
+      <w:pPr>
+        <w:ind w:left="6525" w:hanging="360"/>
+      </w:pPr>
+      <w:rPr>
+        <w:rFonts w:ascii="Wingdings" w:hAnsi="Wingdings" w:hint="default"/>
+      </w:rPr>
+    </w:lvl>
+  </w:abstractNum>
+  <w:abstractNum w:abstractNumId="2" w15:restartNumberingAfterBreak="0">
     <w:nsid w:val="19B9023D"/>
     <w:multiLevelType w:val="hybridMultilevel"/>
     <w:tmpl w:val="7C788F5A"/>
@@ -890,7 +1054,7 @@
       </w:rPr>
     </w:lvl>
   </w:abstractNum>
-  <w:abstractNum w:abstractNumId="2" w15:restartNumberingAfterBreak="0">
+  <w:abstractNum w:abstractNumId="3" w15:restartNumberingAfterBreak="0">
     <w:nsid w:val="3F6012F7"/>
     <w:multiLevelType w:val="hybridMultilevel"/>
     <w:tmpl w:val="9E966D4A"/>
@@ -1003,7 +1167,120 @@
       </w:rPr>
     </w:lvl>
   </w:abstractNum>
-  <w:abstractNum w:abstractNumId="3" w15:restartNumberingAfterBreak="0">
+  <w:abstractNum w:abstractNumId="4" w15:restartNumberingAfterBreak="0">
+    <w:nsid w:val="415512EA"/>
+    <w:multiLevelType w:val="hybridMultilevel"/>
+    <w:tmpl w:val="9976B1CA"/>
+    <w:lvl w:ilvl="0" w:tplc="0809000F">
+      <w:start w:val="1"/>
+      <w:numFmt w:val="decimal"/>
+      <w:lvlText w:val="%1."/>
+      <w:lvlJc w:val="left"/>
+      <w:pPr>
+        <w:ind w:left="765" w:hanging="360"/>
+      </w:pPr>
+      <w:rPr>
+        <w:rFonts w:hint="default"/>
+      </w:rPr>
+    </w:lvl>
+    <w:lvl w:ilvl="1" w:tplc="08090003" w:tentative="1">
+      <w:start w:val="1"/>
+      <w:numFmt w:val="bullet"/>
+      <w:lvlText w:val="o"/>
+      <w:lvlJc w:val="left"/>
+      <w:pPr>
+        <w:ind w:left="1485" w:hanging="360"/>
+      </w:pPr>
+      <w:rPr>
+        <w:rFonts w:ascii="Courier New" w:hAnsi="Courier New" w:cs="Courier New" w:hint="default"/>
+      </w:rPr>
+    </w:lvl>
+    <w:lvl w:ilvl="2" w:tplc="08090005" w:tentative="1">
+      <w:start w:val="1"/>
+      <w:numFmt w:val="bullet"/>
+      <w:lvlText w:val=""/>
+      <w:lvlJc w:val="left"/>
+      <w:pPr>
+        <w:ind w:left="2205" w:hanging="360"/>
+      </w:pPr>
+      <w:rPr>
+        <w:rFonts w:ascii="Wingdings" w:hAnsi="Wingdings" w:hint="default"/>
+      </w:rPr>
+    </w:lvl>
+    <w:lvl w:ilvl="3" w:tplc="08090001" w:tentative="1">
+      <w:start w:val="1"/>
+      <w:numFmt w:val="bullet"/>
+      <w:lvlText w:val=""/>
+      <w:lvlJc w:val="left"/>
+      <w:pPr>
+        <w:ind w:left="2925" w:hanging="360"/>
+      </w:pPr>
+      <w:rPr>
+        <w:rFonts w:ascii="Symbol" w:hAnsi="Symbol" w:hint="default"/>
+      </w:rPr>
+    </w:lvl>
+    <w:lvl w:ilvl="4" w:tplc="08090003" w:tentative="1">
+      <w:start w:val="1"/>
+      <w:numFmt w:val="bullet"/>
+      <w:lvlText w:val="o"/>
+      <w:lvlJc w:val="left"/>
+      <w:pPr>
+        <w:ind w:left="3645" w:hanging="360"/>
+      </w:pPr>
+      <w:rPr>
+        <w:rFonts w:ascii="Courier New" w:hAnsi="Courier New" w:cs="Courier New" w:hint="default"/>
+      </w:rPr>
+    </w:lvl>
+    <w:lvl w:ilvl="5" w:tplc="08090005" w:tentative="1">
+      <w:start w:val="1"/>
+      <w:numFmt w:val="bullet"/>
+      <w:lvlText w:val=""/>
+      <w:lvlJc w:val="left"/>
+      <w:pPr>
+        <w:ind w:left="4365" w:hanging="360"/>
+      </w:pPr>
+      <w:rPr>
+        <w:rFonts w:ascii="Wingdings" w:hAnsi="Wingdings" w:hint="default"/>
+      </w:rPr>
+    </w:lvl>
+    <w:lvl w:ilvl="6" w:tplc="08090001" w:tentative="1">
+      <w:start w:val="1"/>
+      <w:numFmt w:val="bullet"/>
+      <w:lvlText w:val=""/>
+      <w:lvlJc w:val="left"/>
+      <w:pPr>
+        <w:ind w:left="5085" w:hanging="360"/>
+      </w:pPr>
+      <w:rPr>
+        <w:rFonts w:ascii="Symbol" w:hAnsi="Symbol" w:hint="default"/>
+      </w:rPr>
+    </w:lvl>
+    <w:lvl w:ilvl="7" w:tplc="08090003" w:tentative="1">
+      <w:start w:val="1"/>
+      <w:numFmt w:val="bullet"/>
+      <w:lvlText w:val="o"/>
+      <w:lvlJc w:val="left"/>
+      <w:pPr>
+        <w:ind w:left="5805" w:hanging="360"/>
+      </w:pPr>
+      <w:rPr>
+        <w:rFonts w:ascii="Courier New" w:hAnsi="Courier New" w:cs="Courier New" w:hint="default"/>
+      </w:rPr>
+    </w:lvl>
+    <w:lvl w:ilvl="8" w:tplc="08090005" w:tentative="1">
+      <w:start w:val="1"/>
+      <w:numFmt w:val="bullet"/>
+      <w:lvlText w:val=""/>
+      <w:lvlJc w:val="left"/>
+      <w:pPr>
+        <w:ind w:left="6525" w:hanging="360"/>
+      </w:pPr>
+      <w:rPr>
+        <w:rFonts w:ascii="Wingdings" w:hAnsi="Wingdings" w:hint="default"/>
+      </w:rPr>
+    </w:lvl>
+  </w:abstractNum>
+  <w:abstractNum w:abstractNumId="5" w15:restartNumberingAfterBreak="0">
     <w:nsid w:val="4C42470F"/>
     <w:multiLevelType w:val="hybridMultilevel"/>
     <w:tmpl w:val="88E06CFA"/>
@@ -1116,7 +1393,7 @@
       </w:rPr>
     </w:lvl>
   </w:abstractNum>
-  <w:abstractNum w:abstractNumId="4" w15:restartNumberingAfterBreak="0">
+  <w:abstractNum w:abstractNumId="6" w15:restartNumberingAfterBreak="0">
     <w:nsid w:val="54F51461"/>
     <w:multiLevelType w:val="hybridMultilevel"/>
     <w:tmpl w:val="ADCC2024"/>
@@ -1228,7 +1505,7 @@
       </w:rPr>
     </w:lvl>
   </w:abstractNum>
-  <w:abstractNum w:abstractNumId="5" w15:restartNumberingAfterBreak="0">
+  <w:abstractNum w:abstractNumId="7" w15:restartNumberingAfterBreak="0">
     <w:nsid w:val="5BD722B5"/>
     <w:multiLevelType w:val="hybridMultilevel"/>
     <w:tmpl w:val="2BB2CA6A"/>
@@ -1316,7 +1593,7 @@
       </w:pPr>
     </w:lvl>
   </w:abstractNum>
-  <w:abstractNum w:abstractNumId="6" w15:restartNumberingAfterBreak="0">
+  <w:abstractNum w:abstractNumId="8" w15:restartNumberingAfterBreak="0">
     <w:nsid w:val="5D6D58ED"/>
     <w:multiLevelType w:val="hybridMultilevel"/>
     <w:tmpl w:val="AEEAD73E"/>
@@ -1429,7 +1706,7 @@
       </w:rPr>
     </w:lvl>
   </w:abstractNum>
-  <w:abstractNum w:abstractNumId="7" w15:restartNumberingAfterBreak="0">
+  <w:abstractNum w:abstractNumId="9" w15:restartNumberingAfterBreak="0">
     <w:nsid w:val="686113CD"/>
     <w:multiLevelType w:val="hybridMultilevel"/>
     <w:tmpl w:val="BC30F26E"/>
@@ -1542,7 +1819,7 @@
       </w:rPr>
     </w:lvl>
   </w:abstractNum>
-  <w:abstractNum w:abstractNumId="8" w15:restartNumberingAfterBreak="0">
+  <w:abstractNum w:abstractNumId="10" w15:restartNumberingAfterBreak="0">
     <w:nsid w:val="6CE26CBD"/>
     <w:multiLevelType w:val="hybridMultilevel"/>
     <w:tmpl w:val="9B685A96"/>
@@ -1628,7 +1905,7 @@
       </w:pPr>
     </w:lvl>
   </w:abstractNum>
-  <w:abstractNum w:abstractNumId="9" w15:restartNumberingAfterBreak="0">
+  <w:abstractNum w:abstractNumId="11" w15:restartNumberingAfterBreak="0">
     <w:nsid w:val="724B74F1"/>
     <w:multiLevelType w:val="hybridMultilevel"/>
     <w:tmpl w:val="126275AA"/>
@@ -1718,34 +1995,40 @@
     </w:lvl>
   </w:abstractNum>
   <w:num w:numId="1">
-    <w:abstractNumId w:val="3"/>
+    <w:abstractNumId w:val="5"/>
   </w:num>
   <w:num w:numId="2">
-    <w:abstractNumId w:val="1"/>
+    <w:abstractNumId w:val="2"/>
   </w:num>
   <w:num w:numId="3">
     <w:abstractNumId w:val="0"/>
   </w:num>
   <w:num w:numId="4">
-    <w:abstractNumId w:val="4"/>
+    <w:abstractNumId w:val="6"/>
   </w:num>
   <w:num w:numId="5">
+    <w:abstractNumId w:val="10"/>
+  </w:num>
+  <w:num w:numId="6">
+    <w:abstractNumId w:val="7"/>
+  </w:num>
+  <w:num w:numId="7">
+    <w:abstractNumId w:val="11"/>
+  </w:num>
+  <w:num w:numId="8">
     <w:abstractNumId w:val="8"/>
   </w:num>
-  <w:num w:numId="6">
-    <w:abstractNumId w:val="5"/>
+  <w:num w:numId="9">
+    <w:abstractNumId w:val="3"/>
   </w:num>
-  <w:num w:numId="7">
+  <w:num w:numId="10">
     <w:abstractNumId w:val="9"/>
   </w:num>
-  <w:num w:numId="8">
-    <w:abstractNumId w:val="6"/>
+  <w:num w:numId="11">
+    <w:abstractNumId w:val="1"/>
   </w:num>
-  <w:num w:numId="9">
-    <w:abstractNumId w:val="2"/>
-  </w:num>
-  <w:num w:numId="10">
-    <w:abstractNumId w:val="7"/>
+  <w:num w:numId="12">
+    <w:abstractNumId w:val="4"/>
   </w:num>
 </w:numbering>
 </file>

</xml_diff>